<commit_message>
Update and re-order individual docs
</commit_message>
<xml_diff>
--- a/03-Communication-and-Teamwork/Meetings/Minutes/Meeting Minutes 03-04-2025 (Client).docx
+++ b/03-Communication-and-Teamwork/Meetings/Minutes/Meeting Minutes 03-04-2025 (Client).docx
@@ -2,13 +2,6 @@
 <file path=word/document.xml><?xml version="1.0" encoding="utf-8"?>
 <w:document xmlns:wpc="http://schemas.microsoft.com/office/word/2010/wordprocessingCanvas" xmlns:cx="http://schemas.microsoft.com/office/drawing/2014/chartex" xmlns:cx1="http://schemas.microsoft.com/office/drawing/2015/9/8/chartex" xmlns:cx2="http://schemas.microsoft.com/office/drawing/2015/10/21/chartex" xmlns:cx3="http://schemas.microsoft.com/office/drawing/2016/5/9/chartex" xmlns:cx4="http://schemas.microsoft.com/office/drawing/2016/5/10/chartex" xmlns:cx5="http://schemas.microsoft.com/office/drawing/2016/5/11/chartex" xmlns:cx6="http://schemas.microsoft.com/office/drawing/2016/5/12/chartex" xmlns:cx7="http://schemas.microsoft.com/office/drawing/2016/5/13/chartex" xmlns:cx8="http://schemas.microsoft.com/office/drawing/2016/5/14/chartex" xmlns:mc="http://schemas.openxmlformats.org/markup-compatibility/2006" xmlns:aink="http://schemas.microsoft.com/office/drawing/2016/ink" xmlns:am3d="http://schemas.microsoft.com/office/drawing/2017/model3d" xmlns:o="urn:schemas-microsoft-com:office:office" xmlns:oel="http://schemas.microsoft.com/office/2019/extlst" xmlns:r="http://schemas.openxmlformats.org/officeDocument/2006/relationships" xmlns:m="http://schemas.openxmlformats.org/officeDocument/2006/math" xmlns:v="urn:schemas-microsoft-com:vml" xmlns:wp14="http://schemas.microsoft.com/office/word/2010/wordprocessingDrawing" xmlns:wp="http://schemas.openxmlformats.org/drawingml/2006/wordprocessingDrawing" xmlns:w10="urn:schemas-microsoft-com:office:word" xmlns:w="http://schemas.openxmlformats.org/wordprocessingml/2006/main" xmlns:w14="http://schemas.microsoft.com/office/word/2010/wordml" xmlns:w15="http://schemas.microsoft.com/office/word/2012/wordml" xmlns:w16cex="http://schemas.microsoft.com/office/word/2018/wordml/cex" xmlns:w16cid="http://schemas.microsoft.com/office/word/2016/wordml/cid" xmlns:w16="http://schemas.microsoft.com/office/word/2018/wordml" xmlns:w16du="http://schemas.microsoft.com/office/word/2023/wordml/word16du" xmlns:w16sdtdh="http://schemas.microsoft.com/office/word/2020/wordml/sdtdatahash" xmlns:w16sdtfl="http://schemas.microsoft.com/office/word/2024/wordml/sdtformatlock" xmlns:w16se="http://schemas.microsoft.com/office/word/2015/wordml/symex" xmlns:wpg="http://schemas.microsoft.com/office/word/2010/wordprocessingGroup" xmlns:wpi="http://schemas.microsoft.com/office/word/2010/wordprocessingInk" xmlns:wne="http://schemas.microsoft.com/office/word/2006/wordml" xmlns:wps="http://schemas.microsoft.com/office/word/2010/wordprocessingShape" mc:Ignorable="w14 w15 w16se w16cid w16 w16cex w16sdtdh w16sdtfl w16du wp14">
   <w:body>
-    <w:p>
-      <w:pPr>
-        <w:rPr>
-          <w:rFonts w:ascii="Calibri" w:hAnsi="Calibri" w:cs="Calibri"/>
-        </w:rPr>
-      </w:pPr>
-    </w:p>
     <w:p>
       <w:pPr>
         <w:jc w:val="center"/>
@@ -37,12 +30,12 @@
         <w:tblW w:w="9990" w:type="dxa"/>
         <w:tblInd w:w="108" w:type="dxa"/>
         <w:tblBorders>
-          <w:top w:val="single" w:sz="4" w:space="0" w:color="auto"/>
-          <w:left w:val="single" w:sz="4" w:space="0" w:color="auto"/>
-          <w:bottom w:val="single" w:sz="4" w:space="0" w:color="auto"/>
-          <w:right w:val="single" w:sz="4" w:space="0" w:color="auto"/>
-          <w:insideH w:val="single" w:sz="4" w:space="0" w:color="auto"/>
-          <w:insideV w:val="single" w:sz="4" w:space="0" w:color="auto"/>
+          <w:top w:val="single" w:color="auto" w:sz="4" w:space="0"/>
+          <w:left w:val="single" w:color="auto" w:sz="4" w:space="0"/>
+          <w:bottom w:val="single" w:color="auto" w:sz="4" w:space="0"/>
+          <w:right w:val="single" w:color="auto" w:sz="4" w:space="0"/>
+          <w:insideH w:val="single" w:color="auto" w:sz="4" w:space="0"/>
+          <w:insideV w:val="single" w:color="auto" w:sz="4" w:space="0"/>
         </w:tblBorders>
         <w:tblLook w:val="01E0" w:firstRow="1" w:lastRow="1" w:firstColumn="1" w:lastColumn="1" w:noHBand="0" w:noVBand="0"/>
       </w:tblPr>
@@ -573,12 +566,12 @@
         <w:tblW w:w="9990" w:type="dxa"/>
         <w:tblInd w:w="108" w:type="dxa"/>
         <w:tblBorders>
-          <w:top w:val="single" w:sz="4" w:space="0" w:color="auto"/>
-          <w:left w:val="single" w:sz="4" w:space="0" w:color="auto"/>
-          <w:bottom w:val="single" w:sz="4" w:space="0" w:color="auto"/>
-          <w:right w:val="single" w:sz="4" w:space="0" w:color="auto"/>
-          <w:insideH w:val="single" w:sz="4" w:space="0" w:color="auto"/>
-          <w:insideV w:val="single" w:sz="4" w:space="0" w:color="auto"/>
+          <w:top w:val="single" w:color="auto" w:sz="4" w:space="0"/>
+          <w:left w:val="single" w:color="auto" w:sz="4" w:space="0"/>
+          <w:bottom w:val="single" w:color="auto" w:sz="4" w:space="0"/>
+          <w:right w:val="single" w:color="auto" w:sz="4" w:space="0"/>
+          <w:insideH w:val="single" w:color="auto" w:sz="4" w:space="0"/>
+          <w:insideV w:val="single" w:color="auto" w:sz="4" w:space="0"/>
         </w:tblBorders>
         <w:tblLook w:val="01E0" w:firstRow="1" w:lastRow="1" w:firstColumn="1" w:lastColumn="1" w:noHBand="0" w:noVBand="0"/>
       </w:tblPr>
@@ -1153,12 +1146,12 @@
         <w:tblW w:w="9990" w:type="dxa"/>
         <w:tblInd w:w="108" w:type="dxa"/>
         <w:tblBorders>
-          <w:top w:val="single" w:sz="4" w:space="0" w:color="auto"/>
-          <w:left w:val="single" w:sz="4" w:space="0" w:color="auto"/>
-          <w:bottom w:val="single" w:sz="4" w:space="0" w:color="auto"/>
-          <w:right w:val="single" w:sz="4" w:space="0" w:color="auto"/>
-          <w:insideH w:val="single" w:sz="4" w:space="0" w:color="auto"/>
-          <w:insideV w:val="single" w:sz="4" w:space="0" w:color="auto"/>
+          <w:top w:val="single" w:color="auto" w:sz="4" w:space="0"/>
+          <w:left w:val="single" w:color="auto" w:sz="4" w:space="0"/>
+          <w:bottom w:val="single" w:color="auto" w:sz="4" w:space="0"/>
+          <w:right w:val="single" w:color="auto" w:sz="4" w:space="0"/>
+          <w:insideH w:val="single" w:color="auto" w:sz="4" w:space="0"/>
+          <w:insideV w:val="single" w:color="auto" w:sz="4" w:space="0"/>
         </w:tblBorders>
         <w:tblLook w:val="01E0" w:firstRow="1" w:lastRow="1" w:firstColumn="1" w:lastColumn="1" w:noHBand="0" w:noVBand="0"/>
       </w:tblPr>
@@ -1318,12 +1311,12 @@
         <w:tblW w:w="9990" w:type="dxa"/>
         <w:tblInd w:w="108" w:type="dxa"/>
         <w:tblBorders>
-          <w:top w:val="single" w:sz="4" w:space="0" w:color="auto"/>
-          <w:left w:val="single" w:sz="4" w:space="0" w:color="auto"/>
-          <w:bottom w:val="single" w:sz="4" w:space="0" w:color="auto"/>
-          <w:right w:val="single" w:sz="4" w:space="0" w:color="auto"/>
-          <w:insideH w:val="single" w:sz="4" w:space="0" w:color="auto"/>
-          <w:insideV w:val="single" w:sz="4" w:space="0" w:color="auto"/>
+          <w:top w:val="single" w:color="auto" w:sz="4" w:space="0"/>
+          <w:left w:val="single" w:color="auto" w:sz="4" w:space="0"/>
+          <w:bottom w:val="single" w:color="auto" w:sz="4" w:space="0"/>
+          <w:right w:val="single" w:color="auto" w:sz="4" w:space="0"/>
+          <w:insideH w:val="single" w:color="auto" w:sz="4" w:space="0"/>
+          <w:insideV w:val="single" w:color="auto" w:sz="4" w:space="0"/>
         </w:tblBorders>
         <w:tblLook w:val="01E0" w:firstRow="1" w:lastRow="1" w:firstColumn="1" w:lastColumn="1" w:noHBand="0" w:noVBand="0"/>
       </w:tblPr>
@@ -2028,12 +2021,12 @@
         <w:tblW w:w="9990" w:type="dxa"/>
         <w:tblInd w:w="108" w:type="dxa"/>
         <w:tblBorders>
-          <w:top w:val="single" w:sz="4" w:space="0" w:color="auto"/>
-          <w:left w:val="single" w:sz="4" w:space="0" w:color="auto"/>
-          <w:bottom w:val="single" w:sz="4" w:space="0" w:color="auto"/>
-          <w:right w:val="single" w:sz="4" w:space="0" w:color="auto"/>
-          <w:insideH w:val="single" w:sz="4" w:space="0" w:color="auto"/>
-          <w:insideV w:val="single" w:sz="4" w:space="0" w:color="auto"/>
+          <w:top w:val="single" w:color="auto" w:sz="4" w:space="0"/>
+          <w:left w:val="single" w:color="auto" w:sz="4" w:space="0"/>
+          <w:bottom w:val="single" w:color="auto" w:sz="4" w:space="0"/>
+          <w:right w:val="single" w:color="auto" w:sz="4" w:space="0"/>
+          <w:insideH w:val="single" w:color="auto" w:sz="4" w:space="0"/>
+          <w:insideV w:val="single" w:color="auto" w:sz="4" w:space="0"/>
         </w:tblBorders>
         <w:tblLook w:val="01E0" w:firstRow="1" w:lastRow="1" w:firstColumn="1" w:lastColumn="1" w:noHBand="0" w:noVBand="0"/>
       </w:tblPr>
@@ -2225,12 +2218,12 @@
         <w:tblW w:w="9990" w:type="dxa"/>
         <w:tblInd w:w="108" w:type="dxa"/>
         <w:tblBorders>
-          <w:top w:val="single" w:sz="4" w:space="0" w:color="auto"/>
-          <w:left w:val="single" w:sz="4" w:space="0" w:color="auto"/>
-          <w:bottom w:val="single" w:sz="4" w:space="0" w:color="auto"/>
-          <w:right w:val="single" w:sz="4" w:space="0" w:color="auto"/>
-          <w:insideH w:val="single" w:sz="4" w:space="0" w:color="auto"/>
-          <w:insideV w:val="single" w:sz="4" w:space="0" w:color="auto"/>
+          <w:top w:val="single" w:color="auto" w:sz="4" w:space="0"/>
+          <w:left w:val="single" w:color="auto" w:sz="4" w:space="0"/>
+          <w:bottom w:val="single" w:color="auto" w:sz="4" w:space="0"/>
+          <w:right w:val="single" w:color="auto" w:sz="4" w:space="0"/>
+          <w:insideH w:val="single" w:color="auto" w:sz="4" w:space="0"/>
+          <w:insideV w:val="single" w:color="auto" w:sz="4" w:space="0"/>
         </w:tblBorders>
         <w:tblLook w:val="01E0" w:firstRow="1" w:lastRow="1" w:firstColumn="1" w:lastColumn="1" w:noHBand="0" w:noVBand="0"/>
       </w:tblPr>
@@ -2242,7 +2235,8 @@
         <w:tc>
           <w:tcPr>
             <w:tcW w:w="540" w:type="dxa"/>
-            <w:shd w:val="clear" w:color="auto" w:fill="D9D9D9"/>
+            <w:shd w:val="clear" w:color="auto" w:fill="D9D9D9" w:themeFill="background1" w:themeFillShade="D9"/>
+            <w:tcMar/>
             <w:vAlign w:val="center"/>
           </w:tcPr>
           <w:p>
@@ -2264,7 +2258,8 @@
         <w:tc>
           <w:tcPr>
             <w:tcW w:w="9450" w:type="dxa"/>
-            <w:shd w:val="clear" w:color="auto" w:fill="D9D9D9"/>
+            <w:shd w:val="clear" w:color="auto" w:fill="D9D9D9" w:themeFill="background1" w:themeFillShade="D9"/>
+            <w:tcMar/>
             <w:vAlign w:val="center"/>
           </w:tcPr>
           <w:p>
@@ -2288,6 +2283,7 @@
         <w:tc>
           <w:tcPr>
             <w:tcW w:w="540" w:type="dxa"/>
+            <w:tcMar/>
             <w:vAlign w:val="center"/>
           </w:tcPr>
           <w:p>
@@ -2306,6 +2302,7 @@
         <w:tc>
           <w:tcPr>
             <w:tcW w:w="9450" w:type="dxa"/>
+            <w:tcMar/>
             <w:vAlign w:val="center"/>
           </w:tcPr>
           <w:p>
@@ -2741,8 +2738,13 @@
               <w:rPr>
                 <w:rFonts w:ascii="Calibri" w:hAnsi="Calibri" w:cs="Calibri"/>
               </w:rPr>
-              <w:lastRenderedPageBreak/>
               <w:t xml:space="preserve">Gantt Chart </w:t>
+            </w:r>
+            <w:r>
+              <w:rPr>
+                <w:rFonts w:ascii="Calibri" w:hAnsi="Calibri" w:cs="Calibri"/>
+              </w:rPr>
+              <w:t>(Phase 1)</w:t>
             </w:r>
           </w:p>
           <w:p>
@@ -2812,6 +2814,7 @@
         <w:tc>
           <w:tcPr>
             <w:tcW w:w="540" w:type="dxa"/>
+            <w:tcMar/>
             <w:vAlign w:val="center"/>
           </w:tcPr>
           <w:p>
@@ -2830,6 +2833,7 @@
         <w:tc>
           <w:tcPr>
             <w:tcW w:w="9450" w:type="dxa"/>
+            <w:tcMar/>
             <w:vAlign w:val="center"/>
           </w:tcPr>
           <w:p>
@@ -2858,218 +2862,243 @@
               </w:rPr>
             </w:pPr>
           </w:p>
-          <w:p>
+          <w:p w14:noSpellErr="1">
             <w:pPr>
               <w:numPr>
                 <w:ilvl w:val="0"/>
                 <w:numId w:val="28"/>
               </w:numPr>
               <w:rPr>
-                <w:rFonts w:ascii="Calibri" w:hAnsi="Calibri" w:cs="Calibri"/>
-              </w:rPr>
-            </w:pPr>
-            <w:r>
-              <w:rPr>
-                <w:rFonts w:ascii="Calibri" w:hAnsi="Calibri" w:cs="Calibri"/>
+                <w:rFonts w:ascii="Calibri" w:hAnsi="Calibri" w:eastAsia="Calibri" w:cs="Calibri"/>
+              </w:rPr>
+            </w:pPr>
+            <w:r>
+              <w:rPr>
+                <w:rFonts w:ascii="Calibri" w:hAnsi="Calibri" w:eastAsia="Calibri" w:cs="Calibri"/>
               </w:rPr>
               <w:t>Change the name of Change Log into Version Control</w:t>
             </w:r>
           </w:p>
-          <w:p>
+          <w:p w14:noSpellErr="1">
             <w:pPr>
               <w:numPr>
                 <w:ilvl w:val="0"/>
                 <w:numId w:val="28"/>
               </w:numPr>
               <w:rPr>
-                <w:rFonts w:ascii="Calibri" w:hAnsi="Calibri" w:cs="Calibri"/>
-              </w:rPr>
-            </w:pPr>
-            <w:r>
-              <w:rPr>
-                <w:rFonts w:ascii="Calibri" w:hAnsi="Calibri" w:cs="Calibri"/>
+                <w:rFonts w:ascii="Calibri" w:hAnsi="Calibri" w:eastAsia="Calibri" w:cs="Calibri"/>
+              </w:rPr>
+            </w:pPr>
+            <w:r>
+              <w:rPr>
+                <w:rFonts w:ascii="Calibri" w:hAnsi="Calibri" w:eastAsia="Calibri" w:cs="Calibri"/>
               </w:rPr>
               <w:t>Make sure we have all the versions written down</w:t>
             </w:r>
           </w:p>
-          <w:p>
+          <w:p w14:noSpellErr="1">
             <w:pPr>
               <w:numPr>
                 <w:ilvl w:val="0"/>
                 <w:numId w:val="28"/>
               </w:numPr>
               <w:rPr>
-                <w:rFonts w:ascii="Calibri" w:hAnsi="Calibri" w:cs="Calibri"/>
-                <w:b/>
-                <w:bCs/>
-              </w:rPr>
-            </w:pPr>
-            <w:r>
-              <w:rPr>
-                <w:rFonts w:ascii="Calibri" w:hAnsi="Calibri" w:cs="Calibri"/>
-                <w:b/>
-                <w:bCs/>
-              </w:rPr>
-              <w:t xml:space="preserve">The title page, table of content, version controls, will not be counted in the 10 pages.  </w:t>
-            </w:r>
-          </w:p>
-          <w:p>
+                <w:rFonts w:ascii="Calibri" w:hAnsi="Calibri" w:eastAsia="Calibri" w:cs="Calibri"/>
+                <w:b w:val="1"/>
+                <w:bCs w:val="1"/>
+              </w:rPr>
+            </w:pPr>
+            <w:r>
+              <w:rPr>
+                <w:rFonts w:ascii="Calibri" w:hAnsi="Calibri" w:eastAsia="Calibri" w:cs="Calibri"/>
+                <w:b w:val="1"/>
+                <w:bCs w:val="1"/>
+              </w:rPr>
+              <w:t>The title page, table of content, version controls, will not be counted in the 10 pages</w:t>
+            </w:r>
+            <w:r>
+              <w:rPr>
+                <w:rFonts w:ascii="Calibri" w:hAnsi="Calibri" w:eastAsia="Calibri" w:cs="Calibri"/>
+                <w:b w:val="1"/>
+                <w:bCs w:val="1"/>
+              </w:rPr>
+              <w:t xml:space="preserve">.  </w:t>
+            </w:r>
+          </w:p>
+          <w:p w14:noSpellErr="1">
             <w:pPr>
               <w:numPr>
                 <w:ilvl w:val="0"/>
                 <w:numId w:val="28"/>
               </w:numPr>
               <w:rPr>
-                <w:rFonts w:ascii="Calibri" w:hAnsi="Calibri" w:cs="Calibri"/>
-              </w:rPr>
-            </w:pPr>
-            <w:r>
-              <w:rPr>
-                <w:rFonts w:ascii="Calibri" w:hAnsi="Calibri" w:cs="Calibri"/>
+                <w:rFonts w:ascii="Calibri" w:hAnsi="Calibri" w:eastAsia="Calibri" w:cs="Calibri"/>
+              </w:rPr>
+            </w:pPr>
+            <w:r>
+              <w:rPr>
+                <w:rFonts w:ascii="Calibri" w:hAnsi="Calibri" w:eastAsia="Calibri" w:cs="Calibri"/>
               </w:rPr>
               <w:t xml:space="preserve">Chucked out the Meeting Minutes and Agendas from the Appendix </w:t>
             </w:r>
           </w:p>
-          <w:p>
+          <w:p w14:noSpellErr="1">
             <w:pPr>
               <w:numPr>
                 <w:ilvl w:val="0"/>
                 <w:numId w:val="28"/>
               </w:numPr>
               <w:rPr>
-                <w:rFonts w:ascii="Calibri" w:hAnsi="Calibri" w:cs="Calibri"/>
-              </w:rPr>
-            </w:pPr>
-            <w:r>
-              <w:rPr>
-                <w:rFonts w:ascii="Calibri" w:hAnsi="Calibri" w:cs="Calibri"/>
+                <w:rFonts w:ascii="Calibri" w:hAnsi="Calibri" w:eastAsia="Calibri" w:cs="Calibri"/>
+              </w:rPr>
+            </w:pPr>
+            <w:r>
+              <w:rPr>
+                <w:rFonts w:ascii="Calibri" w:hAnsi="Calibri" w:eastAsia="Calibri" w:cs="Calibri"/>
               </w:rPr>
               <w:t xml:space="preserve">We do not need: Critical Path Analysis </w:t>
             </w:r>
           </w:p>
-          <w:p>
+          <w:p w14:noSpellErr="1">
             <w:pPr>
               <w:numPr>
                 <w:ilvl w:val="0"/>
                 <w:numId w:val="28"/>
               </w:numPr>
               <w:rPr>
-                <w:rFonts w:ascii="Calibri" w:hAnsi="Calibri" w:cs="Calibri"/>
-              </w:rPr>
-            </w:pPr>
-            <w:r>
-              <w:rPr>
-                <w:rFonts w:ascii="Calibri" w:hAnsi="Calibri" w:cs="Calibri"/>
+                <w:rFonts w:ascii="Calibri" w:hAnsi="Calibri" w:eastAsia="Calibri" w:cs="Calibri"/>
+              </w:rPr>
+            </w:pPr>
+            <w:r>
+              <w:rPr>
+                <w:rFonts w:ascii="Calibri" w:hAnsi="Calibri" w:eastAsia="Calibri" w:cs="Calibri"/>
               </w:rPr>
               <w:t>Documents we will need:</w:t>
             </w:r>
           </w:p>
-          <w:p>
+          <w:p w14:noSpellErr="1">
             <w:pPr>
               <w:numPr>
                 <w:ilvl w:val="1"/>
                 <w:numId w:val="28"/>
               </w:numPr>
               <w:rPr>
-                <w:rFonts w:ascii="Calibri" w:hAnsi="Calibri" w:cs="Calibri"/>
-              </w:rPr>
-            </w:pPr>
-            <w:r>
-              <w:rPr>
-                <w:rFonts w:ascii="Calibri" w:hAnsi="Calibri" w:cs="Calibri"/>
+                <w:rFonts w:ascii="Calibri" w:hAnsi="Calibri" w:eastAsia="Calibri" w:cs="Calibri"/>
+              </w:rPr>
+            </w:pPr>
+            <w:r>
+              <w:rPr>
+                <w:rFonts w:ascii="Calibri" w:hAnsi="Calibri" w:eastAsia="Calibri" w:cs="Calibri"/>
               </w:rPr>
               <w:t>Requirement Analysis Matrix</w:t>
             </w:r>
           </w:p>
-          <w:p>
+          <w:p w14:noSpellErr="1">
             <w:pPr>
               <w:numPr>
                 <w:ilvl w:val="1"/>
                 <w:numId w:val="28"/>
               </w:numPr>
               <w:rPr>
-                <w:rFonts w:ascii="Calibri" w:hAnsi="Calibri" w:cs="Calibri"/>
-              </w:rPr>
-            </w:pPr>
-            <w:r>
-              <w:rPr>
-                <w:rFonts w:ascii="Calibri" w:hAnsi="Calibri" w:cs="Calibri"/>
+                <w:rFonts w:ascii="Calibri" w:hAnsi="Calibri" w:eastAsia="Calibri" w:cs="Calibri"/>
+              </w:rPr>
+            </w:pPr>
+            <w:r>
+              <w:rPr>
+                <w:rFonts w:ascii="Calibri" w:hAnsi="Calibri" w:eastAsia="Calibri" w:cs="Calibri"/>
               </w:rPr>
               <w:t xml:space="preserve">Quality Assurance Plan </w:t>
             </w:r>
           </w:p>
-          <w:p>
+          <w:p w14:noSpellErr="1">
             <w:pPr>
               <w:numPr>
                 <w:ilvl w:val="1"/>
                 <w:numId w:val="28"/>
               </w:numPr>
               <w:rPr>
-                <w:rFonts w:ascii="Calibri" w:hAnsi="Calibri" w:cs="Calibri"/>
-              </w:rPr>
-            </w:pPr>
-            <w:r>
-              <w:rPr>
-                <w:rFonts w:ascii="Calibri" w:hAnsi="Calibri" w:cs="Calibri"/>
+                <w:rFonts w:ascii="Calibri" w:hAnsi="Calibri" w:eastAsia="Calibri" w:cs="Calibri"/>
+              </w:rPr>
+            </w:pPr>
+            <w:r>
+              <w:rPr>
+                <w:rFonts w:ascii="Calibri" w:hAnsi="Calibri" w:eastAsia="Calibri" w:cs="Calibri"/>
               </w:rPr>
               <w:t xml:space="preserve">Change management Plan </w:t>
             </w:r>
           </w:p>
           <w:p>
+            <w:pPr>
+              <w:numPr>
+                <w:ilvl w:val="1"/>
+                <w:numId w:val="28"/>
+              </w:numPr>
+              <w:rPr>
+                <w:rFonts w:ascii="Calibri" w:hAnsi="Calibri" w:eastAsia="Calibri" w:cs="Calibri"/>
+              </w:rPr>
+            </w:pPr>
+            <w:r>
+              <w:rPr>
+                <w:rFonts w:ascii="Calibri" w:hAnsi="Calibri" w:eastAsia="Calibri" w:cs="Calibri"/>
+              </w:rPr>
+              <w:t>Communication Stakeholder Register</w:t>
+            </w:r>
+          </w:p>
+          <w:p w14:noSpellErr="1">
             <w:pPr>
               <w:numPr>
                 <w:ilvl w:val="0"/>
                 <w:numId w:val="28"/>
               </w:numPr>
               <w:rPr>
-                <w:rFonts w:ascii="Calibri" w:hAnsi="Calibri" w:cs="Calibri"/>
-              </w:rPr>
-            </w:pPr>
-            <w:r>
-              <w:rPr>
-                <w:rFonts w:ascii="Calibri" w:hAnsi="Calibri" w:cs="Calibri"/>
+                <w:rFonts w:ascii="Calibri" w:hAnsi="Calibri" w:eastAsia="Calibri" w:cs="Calibri"/>
+              </w:rPr>
+            </w:pPr>
+            <w:r>
+              <w:rPr>
+                <w:rFonts w:ascii="Calibri" w:hAnsi="Calibri" w:eastAsia="Calibri" w:cs="Calibri"/>
               </w:rPr>
               <w:t>Make sure that the schedule matches with the WBS and Gantt chart</w:t>
             </w:r>
           </w:p>
-          <w:p>
+          <w:p w14:noSpellErr="1">
             <w:pPr>
               <w:numPr>
                 <w:ilvl w:val="0"/>
                 <w:numId w:val="28"/>
               </w:numPr>
               <w:rPr>
-                <w:rFonts w:ascii="Calibri" w:hAnsi="Calibri" w:cs="Calibri"/>
-              </w:rPr>
-            </w:pPr>
-            <w:r>
-              <w:rPr>
-                <w:rFonts w:ascii="Calibri" w:hAnsi="Calibri" w:cs="Calibri"/>
+                <w:rFonts w:ascii="Calibri" w:hAnsi="Calibri" w:eastAsia="Calibri" w:cs="Calibri"/>
+              </w:rPr>
+            </w:pPr>
+            <w:r>
+              <w:rPr>
+                <w:rFonts w:ascii="Calibri" w:hAnsi="Calibri" w:eastAsia="Calibri" w:cs="Calibri"/>
               </w:rPr>
               <w:t xml:space="preserve">Combine the section for </w:t>
             </w:r>
             <w:r>
               <w:rPr>
-                <w:rFonts w:ascii="Calibri" w:hAnsi="Calibri" w:cs="Calibri"/>
-                <w:b/>
-                <w:bCs/>
+                <w:rFonts w:ascii="Calibri" w:hAnsi="Calibri" w:eastAsia="Calibri" w:cs="Calibri"/>
+                <w:b w:val="1"/>
+                <w:bCs w:val="1"/>
               </w:rPr>
               <w:t>Technical Infrastructure and Skills Analysis, Upskilling plan.</w:t>
             </w:r>
           </w:p>
-          <w:p>
+          <w:p w14:noSpellErr="1">
             <w:pPr>
               <w:numPr>
                 <w:ilvl w:val="0"/>
                 <w:numId w:val="28"/>
               </w:numPr>
               <w:rPr>
-                <w:rFonts w:ascii="Calibri" w:hAnsi="Calibri" w:cs="Calibri"/>
-              </w:rPr>
-            </w:pPr>
-            <w:r>
-              <w:rPr>
-                <w:rFonts w:ascii="Calibri" w:hAnsi="Calibri" w:cs="Calibri"/>
+                <w:rFonts w:ascii="Calibri" w:hAnsi="Calibri" w:eastAsia="Calibri" w:cs="Calibri"/>
+              </w:rPr>
+            </w:pPr>
+            <w:r>
+              <w:rPr>
+                <w:rFonts w:ascii="Calibri" w:hAnsi="Calibri" w:eastAsia="Calibri" w:cs="Calibri"/>
               </w:rPr>
               <w:t xml:space="preserve">Upskilling plan should be in a table format. </w:t>
             </w:r>
@@ -3081,26 +3110,108 @@
                 <w:numId w:val="28"/>
               </w:numPr>
               <w:rPr>
-                <w:rFonts w:ascii="Calibri" w:hAnsi="Calibri" w:cs="Calibri"/>
-              </w:rPr>
-            </w:pPr>
-            <w:r>
-              <w:rPr>
-                <w:rFonts w:ascii="Calibri" w:hAnsi="Calibri" w:cs="Calibri"/>
-              </w:rPr>
-              <w:t xml:space="preserve">Add the network diagram into Technical </w:t>
-            </w:r>
-            <w:r>
-              <w:rPr>
-                <w:rFonts w:ascii="Calibri" w:hAnsi="Calibri" w:cs="Calibri"/>
+                <w:rFonts w:ascii="Calibri" w:hAnsi="Calibri" w:eastAsia="Calibri" w:cs="Calibri"/>
+                <w:b w:val="0"/>
+                <w:bCs w:val="0"/>
+                <w:i w:val="0"/>
+                <w:iCs w:val="0"/>
+                <w:caps w:val="0"/>
+                <w:smallCaps w:val="0"/>
+                <w:noProof w:val="0"/>
+                <w:sz w:val="24"/>
+                <w:szCs w:val="24"/>
+                <w:lang w:val="en-NZ"/>
+              </w:rPr>
+            </w:pPr>
+            <w:r>
+              <w:rPr>
+                <w:rFonts w:ascii="Calibri" w:hAnsi="Calibri" w:eastAsia="Calibri" w:cs="Calibri"/>
+              </w:rPr>
+              <w:t xml:space="preserve">Add the </w:t>
+            </w:r>
+            <w:r>
+              <w:rPr>
+                <w:rFonts w:ascii="Calibri" w:hAnsi="Calibri" w:eastAsia="Calibri" w:cs="Calibri"/>
+              </w:rPr>
+              <w:t>network di</w:t>
+            </w:r>
+            <w:r>
+              <w:rPr>
+                <w:rFonts w:ascii="Calibri" w:hAnsi="Calibri" w:eastAsia="Calibri" w:cs="Calibri"/>
+              </w:rPr>
+              <w:t xml:space="preserve">agram into Technical </w:t>
+            </w:r>
+            <w:r>
+              <w:rPr>
+                <w:rFonts w:ascii="Calibri" w:hAnsi="Calibri" w:eastAsia="Calibri" w:cs="Calibri"/>
               </w:rPr>
               <w:t>Infrastructure and</w:t>
             </w:r>
             <w:r>
               <w:rPr>
-                <w:rFonts w:ascii="Calibri" w:hAnsi="Calibri" w:cs="Calibri"/>
-              </w:rPr>
-              <w:t xml:space="preserve"> can explain further in Appendix If required. </w:t>
+                <w:rFonts w:ascii="Calibri" w:hAnsi="Calibri" w:eastAsia="Calibri" w:cs="Calibri"/>
+              </w:rPr>
+              <w:t xml:space="preserve"> can explain further in Appendix If </w:t>
+            </w:r>
+            <w:r>
+              <w:rPr>
+                <w:rFonts w:ascii="Calibri" w:hAnsi="Calibri" w:eastAsia="Calibri" w:cs="Calibri"/>
+              </w:rPr>
+              <w:t>required</w:t>
+            </w:r>
+            <w:r>
+              <w:rPr>
+                <w:rFonts w:ascii="Calibri" w:hAnsi="Calibri" w:eastAsia="Calibri" w:cs="Calibri"/>
+              </w:rPr>
+              <w:t xml:space="preserve">. </w:t>
+            </w:r>
+            <w:r>
+              <w:rPr>
+                <w:rFonts w:ascii="Calibri" w:hAnsi="Calibri" w:eastAsia="Calibri" w:cs="Calibri"/>
+                <w:b w:val="0"/>
+                <w:bCs w:val="0"/>
+                <w:i w:val="0"/>
+                <w:iCs w:val="0"/>
+                <w:caps w:val="0"/>
+                <w:smallCaps w:val="0"/>
+                <w:noProof w:val="0"/>
+                <w:sz w:val="24"/>
+                <w:szCs w:val="24"/>
+                <w:lang w:val="en-NZ"/>
+              </w:rPr>
+              <w:t xml:space="preserve">Upskilling and </w:t>
+            </w:r>
+            <w:r>
+              <w:rPr>
+                <w:rFonts w:ascii="Calibri" w:hAnsi="Calibri" w:eastAsia="Calibri" w:cs="Calibri"/>
+                <w:b w:val="0"/>
+                <w:bCs w:val="0"/>
+                <w:i w:val="0"/>
+                <w:iCs w:val="0"/>
+                <w:caps w:val="0"/>
+                <w:smallCaps w:val="0"/>
+                <w:noProof w:val="0"/>
+                <w:sz w:val="24"/>
+                <w:szCs w:val="24"/>
+                <w:lang w:val="en-NZ"/>
+              </w:rPr>
+              <w:t>network di</w:t>
+            </w:r>
+            <w:r>
+              <w:rPr>
+                <w:rFonts w:ascii="Calibri" w:hAnsi="Calibri" w:eastAsia="Calibri" w:cs="Calibri"/>
+                <w:b w:val="0"/>
+                <w:bCs w:val="0"/>
+                <w:i w:val="0"/>
+                <w:iCs w:val="0"/>
+                <w:caps w:val="0"/>
+                <w:smallCaps w:val="0"/>
+                <w:noProof w:val="0"/>
+                <w:sz w:val="24"/>
+                <w:szCs w:val="24"/>
+                <w:lang w:val="en-NZ"/>
+              </w:rPr>
+              <w:t>agram inside scope</w:t>
             </w:r>
           </w:p>
           <w:p>
@@ -3110,49 +3221,69 @@
                 <w:numId w:val="28"/>
               </w:numPr>
               <w:rPr>
-                <w:rFonts w:ascii="Calibri" w:hAnsi="Calibri" w:cs="Calibri"/>
-              </w:rPr>
-            </w:pPr>
-            <w:r>
-              <w:rPr>
-                <w:rFonts w:ascii="Calibri" w:hAnsi="Calibri" w:cs="Calibri"/>
-              </w:rPr>
-              <w:t>Ensure that the Estimated Cost breakdown, shows the entire</w:t>
-            </w:r>
-            <w:r>
-              <w:rPr>
-                <w:rFonts w:ascii="Calibri" w:hAnsi="Calibri" w:cs="Calibri"/>
-              </w:rPr>
-              <w:t xml:space="preserve"> cost of </w:t>
-            </w:r>
-            <w:r>
-              <w:rPr>
-                <w:rFonts w:ascii="Calibri" w:hAnsi="Calibri" w:cs="Calibri"/>
-              </w:rPr>
-              <w:t xml:space="preserve">each </w:t>
-            </w:r>
-            <w:r>
-              <w:rPr>
-                <w:rFonts w:ascii="Calibri" w:hAnsi="Calibri" w:cs="Calibri"/>
-              </w:rPr>
-              <w:t>component</w:t>
-            </w:r>
-          </w:p>
-          <w:p>
+                <w:rFonts w:ascii="Calibri" w:hAnsi="Calibri" w:eastAsia="Calibri" w:cs="Calibri"/>
+                <w:b w:val="0"/>
+                <w:bCs w:val="0"/>
+                <w:i w:val="0"/>
+                <w:iCs w:val="0"/>
+                <w:caps w:val="0"/>
+                <w:smallCaps w:val="0"/>
+                <w:noProof w:val="0"/>
+                <w:sz w:val="24"/>
+                <w:szCs w:val="24"/>
+                <w:lang w:val="en-NZ"/>
+              </w:rPr>
+            </w:pPr>
+            <w:r>
+              <w:rPr>
+                <w:rFonts w:ascii="Calibri" w:hAnsi="Calibri" w:eastAsia="Calibri" w:cs="Calibri"/>
+                <w:b w:val="0"/>
+                <w:bCs w:val="0"/>
+                <w:i w:val="0"/>
+                <w:iCs w:val="0"/>
+                <w:caps w:val="0"/>
+                <w:smallCaps w:val="0"/>
+                <w:noProof w:val="0"/>
+                <w:sz w:val="24"/>
+                <w:szCs w:val="24"/>
+                <w:lang w:val="en-NZ"/>
+              </w:rPr>
+              <w:t>Network diagram more detail such as IP</w:t>
+            </w:r>
+          </w:p>
+          <w:p w14:noSpellErr="1">
             <w:pPr>
               <w:numPr>
                 <w:ilvl w:val="0"/>
                 <w:numId w:val="28"/>
               </w:numPr>
               <w:rPr>
-                <w:rFonts w:ascii="Calibri" w:hAnsi="Calibri" w:cs="Calibri"/>
-              </w:rPr>
-            </w:pPr>
-            <w:r>
-              <w:rPr>
-                <w:rFonts w:ascii="Calibri" w:hAnsi="Calibri" w:cs="Calibri"/>
-              </w:rPr>
-              <w:t>The Quality Assurance Plan should come after the Issue Registers before Project Plans</w:t>
+                <w:rFonts w:ascii="Calibri" w:hAnsi="Calibri" w:eastAsia="Calibri" w:cs="Calibri"/>
+              </w:rPr>
+            </w:pPr>
+            <w:r>
+              <w:rPr>
+                <w:rFonts w:ascii="Calibri" w:hAnsi="Calibri" w:eastAsia="Calibri" w:cs="Calibri"/>
+              </w:rPr>
+              <w:t>Ensure that the Estimated Cost breakdown, shows the entire</w:t>
+            </w:r>
+            <w:r>
+              <w:rPr>
+                <w:rFonts w:ascii="Calibri" w:hAnsi="Calibri" w:eastAsia="Calibri" w:cs="Calibri"/>
+              </w:rPr>
+              <w:t xml:space="preserve"> cost of </w:t>
+            </w:r>
+            <w:r>
+              <w:rPr>
+                <w:rFonts w:ascii="Calibri" w:hAnsi="Calibri" w:eastAsia="Calibri" w:cs="Calibri"/>
+              </w:rPr>
+              <w:t xml:space="preserve">each </w:t>
+            </w:r>
+            <w:r>
+              <w:rPr>
+                <w:rFonts w:ascii="Calibri" w:hAnsi="Calibri" w:eastAsia="Calibri" w:cs="Calibri"/>
+              </w:rPr>
+              <w:t>component</w:t>
             </w:r>
           </w:p>
           <w:p>
@@ -3162,29 +3293,126 @@
                 <w:numId w:val="28"/>
               </w:numPr>
               <w:rPr>
-                <w:rFonts w:ascii="Calibri" w:hAnsi="Calibri" w:cs="Calibri"/>
-              </w:rPr>
-            </w:pPr>
-            <w:r>
-              <w:rPr>
-                <w:rFonts w:ascii="Calibri" w:hAnsi="Calibri" w:cs="Calibri"/>
+                <w:rFonts w:ascii="Calibri" w:hAnsi="Calibri" w:eastAsia="Calibri" w:cs="Calibri"/>
+                <w:b w:val="0"/>
+                <w:bCs w:val="0"/>
+                <w:i w:val="0"/>
+                <w:iCs w:val="0"/>
+                <w:caps w:val="0"/>
+                <w:smallCaps w:val="0"/>
+                <w:noProof w:val="0"/>
+                <w:sz w:val="24"/>
+                <w:szCs w:val="24"/>
+                <w:lang w:val="en-NZ"/>
+              </w:rPr>
+            </w:pPr>
+            <w:r>
+              <w:rPr>
+                <w:rFonts w:ascii="Calibri" w:hAnsi="Calibri" w:eastAsia="Calibri" w:cs="Calibri"/>
+                <w:b w:val="0"/>
+                <w:bCs w:val="0"/>
+                <w:i w:val="0"/>
+                <w:iCs w:val="0"/>
+                <w:caps w:val="0"/>
+                <w:smallCaps w:val="0"/>
+                <w:noProof w:val="0"/>
+                <w:sz w:val="24"/>
+                <w:szCs w:val="24"/>
+                <w:lang w:val="en-NZ"/>
+              </w:rPr>
+              <w:t>Costs: show breakdown except labour (scrap labour, leave in appendices, take other breakdown out of appendices)</w:t>
+            </w:r>
+          </w:p>
+          <w:p w14:noSpellErr="1">
+            <w:pPr>
+              <w:numPr>
+                <w:ilvl w:val="0"/>
+                <w:numId w:val="28"/>
+              </w:numPr>
+              <w:rPr>
+                <w:rFonts w:ascii="Calibri" w:hAnsi="Calibri" w:eastAsia="Calibri" w:cs="Calibri"/>
+              </w:rPr>
+            </w:pPr>
+            <w:r>
+              <w:rPr>
+                <w:rFonts w:ascii="Calibri" w:hAnsi="Calibri" w:eastAsia="Calibri" w:cs="Calibri"/>
+              </w:rPr>
+              <w:t>The Quality Assurance Plan should come after the Issue Registers before Project Plans</w:t>
+            </w:r>
+          </w:p>
+          <w:p>
+            <w:pPr>
+              <w:numPr>
+                <w:ilvl w:val="0"/>
+                <w:numId w:val="28"/>
+              </w:numPr>
+              <w:rPr>
+                <w:rFonts w:ascii="Calibri" w:hAnsi="Calibri" w:eastAsia="Calibri" w:cs="Calibri"/>
+              </w:rPr>
+            </w:pPr>
+            <w:r>
+              <w:rPr>
+                <w:rFonts w:ascii="Calibri" w:hAnsi="Calibri" w:eastAsia="Calibri" w:cs="Calibri"/>
               </w:rPr>
               <w:t xml:space="preserve">May need to add a document that compares </w:t>
             </w:r>
-            <w:proofErr w:type="spellStart"/>
-            <w:r>
-              <w:rPr>
-                <w:rFonts w:ascii="Calibri" w:hAnsi="Calibri" w:cs="Calibri"/>
+            <w:r>
+              <w:rPr>
+                <w:rFonts w:ascii="Calibri" w:hAnsi="Calibri" w:eastAsia="Calibri" w:cs="Calibri"/>
               </w:rPr>
               <w:t>IPerf</w:t>
             </w:r>
-            <w:proofErr w:type="spellEnd"/>
-            <w:r>
-              <w:rPr>
-                <w:rFonts w:ascii="Calibri" w:hAnsi="Calibri" w:cs="Calibri"/>
+            <w:r>
+              <w:rPr>
+                <w:rFonts w:ascii="Calibri" w:hAnsi="Calibri" w:eastAsia="Calibri" w:cs="Calibri"/>
               </w:rPr>
               <w:t xml:space="preserve"> and D-ITG and reason behind the one we chose. </w:t>
             </w:r>
+          </w:p>
+          <w:p>
+            <w:pPr>
+              <w:numPr>
+                <w:ilvl w:val="0"/>
+                <w:numId w:val="28"/>
+              </w:numPr>
+              <w:rPr>
+                <w:rFonts w:ascii="Calibri" w:hAnsi="Calibri" w:eastAsia="Calibri" w:cs="Calibri"/>
+              </w:rPr>
+            </w:pPr>
+            <w:r>
+              <w:rPr>
+                <w:rFonts w:ascii="Calibri" w:hAnsi="Calibri" w:eastAsia="Calibri" w:cs="Calibri"/>
+              </w:rPr>
+              <w:t xml:space="preserve">In the scope statement change R1: to R1. </w:t>
+            </w:r>
+          </w:p>
+          <w:p>
+            <w:pPr>
+              <w:numPr>
+                <w:ilvl w:val="0"/>
+                <w:numId w:val="28"/>
+              </w:numPr>
+              <w:rPr>
+                <w:rFonts w:ascii="Calibri" w:hAnsi="Calibri" w:eastAsia="Calibri" w:cs="Calibri"/>
+              </w:rPr>
+            </w:pPr>
+            <w:r>
+              <w:rPr>
+                <w:rFonts w:ascii="Calibri" w:hAnsi="Calibri" w:eastAsia="Calibri" w:cs="Calibri"/>
+              </w:rPr>
+              <w:t>Must have UpSkilling Plan as a table in the proposal document</w:t>
+            </w:r>
+          </w:p>
+          <w:p>
+            <w:pPr>
+              <w:numPr>
+                <w:ilvl w:val="0"/>
+                <w:numId w:val="28"/>
+              </w:numPr>
+              <w:rPr>
+                <w:rFonts w:ascii="Calibri" w:hAnsi="Calibri" w:eastAsia="Calibri" w:cs="Calibri"/>
+              </w:rPr>
+            </w:pPr>
           </w:p>
           <w:p>
             <w:pPr>
@@ -3260,6 +3488,7 @@
         <w:tc>
           <w:tcPr>
             <w:tcW w:w="540" w:type="dxa"/>
+            <w:tcMar/>
             <w:vAlign w:val="center"/>
           </w:tcPr>
           <w:p>
@@ -3278,6 +3507,7 @@
         <w:tc>
           <w:tcPr>
             <w:tcW w:w="9450" w:type="dxa"/>
+            <w:tcMar/>
             <w:vAlign w:val="center"/>
           </w:tcPr>
           <w:p>
@@ -3382,6 +3612,7 @@
         <w:tc>
           <w:tcPr>
             <w:tcW w:w="540" w:type="dxa"/>
+            <w:tcMar/>
             <w:vAlign w:val="center"/>
           </w:tcPr>
           <w:p>
@@ -3400,6 +3631,7 @@
         <w:tc>
           <w:tcPr>
             <w:tcW w:w="9450" w:type="dxa"/>
+            <w:tcMar/>
             <w:vAlign w:val="center"/>
           </w:tcPr>
           <w:p>
@@ -3461,6 +3693,11 @@
                 <w:rFonts w:ascii="Calibri" w:hAnsi="Calibri" w:cs="Calibri"/>
               </w:rPr>
               <w:br/>
+            </w:r>
+            <w:r>
+              <w:rPr>
+                <w:rFonts w:ascii="Calibri" w:hAnsi="Calibri" w:cs="Calibri"/>
+              </w:rPr>
               <w:t xml:space="preserve">Also have user stories into backlog, and ensure that </w:t>
             </w:r>
             <w:r>
@@ -3488,6 +3725,7 @@
         <w:tc>
           <w:tcPr>
             <w:tcW w:w="540" w:type="dxa"/>
+            <w:tcMar/>
             <w:vAlign w:val="center"/>
           </w:tcPr>
           <w:p>
@@ -3506,6 +3744,7 @@
         <w:tc>
           <w:tcPr>
             <w:tcW w:w="9450" w:type="dxa"/>
+            <w:tcMar/>
             <w:vAlign w:val="center"/>
           </w:tcPr>
           <w:p>
@@ -3521,6 +3760,7 @@
         <w:tc>
           <w:tcPr>
             <w:tcW w:w="540" w:type="dxa"/>
+            <w:tcMar/>
             <w:vAlign w:val="center"/>
           </w:tcPr>
           <w:p>
@@ -3539,6 +3779,7 @@
         <w:tc>
           <w:tcPr>
             <w:tcW w:w="9450" w:type="dxa"/>
+            <w:tcMar/>
             <w:vAlign w:val="center"/>
           </w:tcPr>
           <w:p>
@@ -3587,12 +3828,12 @@
         <w:tblW w:w="9990" w:type="dxa"/>
         <w:tblInd w:w="108" w:type="dxa"/>
         <w:tblBorders>
-          <w:top w:val="single" w:sz="4" w:space="0" w:color="auto"/>
-          <w:left w:val="single" w:sz="4" w:space="0" w:color="auto"/>
-          <w:bottom w:val="single" w:sz="4" w:space="0" w:color="auto"/>
-          <w:right w:val="single" w:sz="4" w:space="0" w:color="auto"/>
-          <w:insideH w:val="single" w:sz="4" w:space="0" w:color="auto"/>
-          <w:insideV w:val="single" w:sz="4" w:space="0" w:color="auto"/>
+          <w:top w:val="single" w:color="auto" w:sz="4" w:space="0"/>
+          <w:left w:val="single" w:color="auto" w:sz="4" w:space="0"/>
+          <w:bottom w:val="single" w:color="auto" w:sz="4" w:space="0"/>
+          <w:right w:val="single" w:color="auto" w:sz="4" w:space="0"/>
+          <w:insideH w:val="single" w:color="auto" w:sz="4" w:space="0"/>
+          <w:insideV w:val="single" w:color="auto" w:sz="4" w:space="0"/>
         </w:tblBorders>
         <w:tblLook w:val="01E0" w:firstRow="1" w:lastRow="1" w:firstColumn="1" w:lastColumn="1" w:noHBand="0" w:noVBand="0"/>
       </w:tblPr>
@@ -3790,12 +4031,12 @@
         <w:tblW w:w="10199" w:type="dxa"/>
         <w:tblInd w:w="108" w:type="dxa"/>
         <w:tblBorders>
-          <w:top w:val="single" w:sz="4" w:space="0" w:color="auto"/>
-          <w:left w:val="single" w:sz="4" w:space="0" w:color="auto"/>
-          <w:bottom w:val="single" w:sz="4" w:space="0" w:color="auto"/>
-          <w:right w:val="single" w:sz="4" w:space="0" w:color="auto"/>
-          <w:insideH w:val="single" w:sz="4" w:space="0" w:color="auto"/>
-          <w:insideV w:val="single" w:sz="4" w:space="0" w:color="auto"/>
+          <w:top w:val="single" w:color="auto" w:sz="4" w:space="0"/>
+          <w:left w:val="single" w:color="auto" w:sz="4" w:space="0"/>
+          <w:bottom w:val="single" w:color="auto" w:sz="4" w:space="0"/>
+          <w:right w:val="single" w:color="auto" w:sz="4" w:space="0"/>
+          <w:insideH w:val="single" w:color="auto" w:sz="4" w:space="0"/>
+          <w:insideV w:val="single" w:color="auto" w:sz="4" w:space="0"/>
         </w:tblBorders>
         <w:tblLook w:val="01E0" w:firstRow="1" w:lastRow="1" w:firstColumn="1" w:lastColumn="1" w:noHBand="0" w:noVBand="0"/>
       </w:tblPr>
@@ -4134,7 +4375,7 @@
     <w:sectPr>
       <w:headerReference w:type="default" r:id="rId8"/>
       <w:footerReference w:type="default" r:id="rId9"/>
-      <w:pgSz w:w="12240" w:h="15840"/>
+      <w:pgSz w:w="12240" w:h="15840" w:orient="portrait"/>
       <w:pgMar w:top="2127" w:right="1170" w:bottom="1440" w:left="1170" w:header="720" w:footer="720" w:gutter="0"/>
       <w:cols w:space="720"/>
       <w:docGrid w:linePitch="360"/>
@@ -4171,7 +4412,7 @@
     <w:pPr>
       <w:pStyle w:val="Footer"/>
       <w:pBdr>
-        <w:top w:val="single" w:sz="4" w:space="1" w:color="auto"/>
+        <w:top w:val="single" w:color="auto" w:sz="4" w:space="1"/>
       </w:pBdr>
       <w:rPr>
         <w:rFonts w:ascii="Arial" w:hAnsi="Arial" w:cs="Arial"/>
@@ -4184,7 +4425,7 @@
     <w:pPr>
       <w:pStyle w:val="Footer"/>
       <w:pBdr>
-        <w:top w:val="single" w:sz="4" w:space="1" w:color="auto"/>
+        <w:top w:val="single" w:color="auto" w:sz="4" w:space="1"/>
       </w:pBdr>
       <w:jc w:val="center"/>
       <w:rPr>
@@ -4347,7 +4588,7 @@
         <w:szCs w:val="32"/>
       </w:rPr>
       <w:pict w14:anchorId="29AEB979">
-        <v:shapetype id="_x0000_t75" coordsize="21600,21600" o:spt="75" o:preferrelative="t" path="m@4@5l@4@11@9@11@9@5xe" filled="f" stroked="f">
+        <v:shapetype id="_x0000_t75" coordsize="21600,21600" filled="f" stroked="f" o:spt="75" o:preferrelative="t" path="m@4@5l@4@11@9@11@9@5xe">
           <v:stroke joinstyle="miter"/>
           <v:formulas>
             <v:f eqn="if lineDrawn pixelLineWidth 0"/>
@@ -4363,11 +4604,11 @@
             <v:f eqn="prod @7 21600 pixelHeight"/>
             <v:f eqn="sum @10 21600 0"/>
           </v:formulas>
-          <v:path o:extrusionok="f" gradientshapeok="t" o:connecttype="rect"/>
+          <v:path gradientshapeok="t" o:connecttype="rect" o:extrusionok="f"/>
           <o:lock v:ext="edit" aspectratio="t"/>
         </v:shapetype>
-        <v:shape id="_x0000_s1025" type="#_x0000_t75" style="position:absolute;left:0;text-align:left;margin-left:-57.65pt;margin-top:-35.55pt;width:610.4pt;height:100.2pt;z-index:251657728">
-          <v:imagedata r:id="rId1" o:title="Untitled-4"/>
+        <v:shape id="_x0000_s1025" style="position:absolute;left:0;text-align:left;margin-left:-57.65pt;margin-top:-35.55pt;width:610.4pt;height:100.2pt;z-index:251657728" type="#_x0000_t75">
+          <v:imagedata o:title="Untitled-4" r:id="rId1"/>
           <w10:wrap type="square"/>
         </v:shape>
       </w:pict>
@@ -4423,7 +4664,7 @@
     <w:pPr>
       <w:pStyle w:val="Header"/>
       <w:pBdr>
-        <w:bottom w:val="single" w:sz="4" w:space="1" w:color="auto"/>
+        <w:bottom w:val="single" w:color="auto" w:sz="4" w:space="1"/>
       </w:pBdr>
     </w:pPr>
   </w:p>
@@ -4993,7 +5234,7 @@
         <w:ind w:left="720" w:hanging="360"/>
       </w:pPr>
       <w:rPr>
-        <w:rFonts w:ascii="Calibri" w:eastAsia="Times New Roman" w:hAnsi="Calibri" w:cs="Calibri" w:hint="default"/>
+        <w:rFonts w:hint="default" w:ascii="Calibri" w:hAnsi="Calibri" w:eastAsia="Times New Roman" w:cs="Calibri"/>
       </w:rPr>
     </w:lvl>
     <w:lvl w:ilvl="1" w:tplc="14090003" w:tentative="1">
@@ -5005,7 +5246,7 @@
         <w:ind w:left="1440" w:hanging="360"/>
       </w:pPr>
       <w:rPr>
-        <w:rFonts w:ascii="Courier New" w:hAnsi="Courier New" w:cs="Courier New" w:hint="default"/>
+        <w:rFonts w:hint="default" w:ascii="Courier New" w:hAnsi="Courier New" w:cs="Courier New"/>
       </w:rPr>
     </w:lvl>
     <w:lvl w:ilvl="2" w:tplc="14090005" w:tentative="1">
@@ -5017,7 +5258,7 @@
         <w:ind w:left="2160" w:hanging="360"/>
       </w:pPr>
       <w:rPr>
-        <w:rFonts w:ascii="Wingdings" w:hAnsi="Wingdings" w:hint="default"/>
+        <w:rFonts w:hint="default" w:ascii="Wingdings" w:hAnsi="Wingdings"/>
       </w:rPr>
     </w:lvl>
     <w:lvl w:ilvl="3" w:tplc="14090001" w:tentative="1">
@@ -5029,7 +5270,7 @@
         <w:ind w:left="2880" w:hanging="360"/>
       </w:pPr>
       <w:rPr>
-        <w:rFonts w:ascii="Symbol" w:hAnsi="Symbol" w:hint="default"/>
+        <w:rFonts w:hint="default" w:ascii="Symbol" w:hAnsi="Symbol"/>
       </w:rPr>
     </w:lvl>
     <w:lvl w:ilvl="4" w:tplc="14090003" w:tentative="1">
@@ -5041,7 +5282,7 @@
         <w:ind w:left="3600" w:hanging="360"/>
       </w:pPr>
       <w:rPr>
-        <w:rFonts w:ascii="Courier New" w:hAnsi="Courier New" w:cs="Courier New" w:hint="default"/>
+        <w:rFonts w:hint="default" w:ascii="Courier New" w:hAnsi="Courier New" w:cs="Courier New"/>
       </w:rPr>
     </w:lvl>
     <w:lvl w:ilvl="5" w:tplc="14090005" w:tentative="1">
@@ -5053,7 +5294,7 @@
         <w:ind w:left="4320" w:hanging="360"/>
       </w:pPr>
       <w:rPr>
-        <w:rFonts w:ascii="Wingdings" w:hAnsi="Wingdings" w:hint="default"/>
+        <w:rFonts w:hint="default" w:ascii="Wingdings" w:hAnsi="Wingdings"/>
       </w:rPr>
     </w:lvl>
     <w:lvl w:ilvl="6" w:tplc="14090001" w:tentative="1">
@@ -5065,7 +5306,7 @@
         <w:ind w:left="5040" w:hanging="360"/>
       </w:pPr>
       <w:rPr>
-        <w:rFonts w:ascii="Symbol" w:hAnsi="Symbol" w:hint="default"/>
+        <w:rFonts w:hint="default" w:ascii="Symbol" w:hAnsi="Symbol"/>
       </w:rPr>
     </w:lvl>
     <w:lvl w:ilvl="7" w:tplc="14090003" w:tentative="1">
@@ -5077,7 +5318,7 @@
         <w:ind w:left="5760" w:hanging="360"/>
       </w:pPr>
       <w:rPr>
-        <w:rFonts w:ascii="Courier New" w:hAnsi="Courier New" w:cs="Courier New" w:hint="default"/>
+        <w:rFonts w:hint="default" w:ascii="Courier New" w:hAnsi="Courier New" w:cs="Courier New"/>
       </w:rPr>
     </w:lvl>
     <w:lvl w:ilvl="8" w:tplc="14090005" w:tentative="1">
@@ -5089,7 +5330,7 @@
         <w:ind w:left="6480" w:hanging="360"/>
       </w:pPr>
       <w:rPr>
-        <w:rFonts w:ascii="Wingdings" w:hAnsi="Wingdings" w:hint="default"/>
+        <w:rFonts w:hint="default" w:ascii="Wingdings" w:hAnsi="Wingdings"/>
       </w:rPr>
     </w:lvl>
   </w:abstractNum>
@@ -5921,7 +6162,7 @@
         <w:ind w:left="720" w:hanging="360"/>
       </w:pPr>
       <w:rPr>
-        <w:rFonts w:ascii="Calibri" w:eastAsia="Times New Roman" w:hAnsi="Calibri" w:cs="Calibri" w:hint="default"/>
+        <w:rFonts w:hint="default" w:ascii="Calibri" w:hAnsi="Calibri" w:eastAsia="Times New Roman" w:cs="Calibri"/>
       </w:rPr>
     </w:lvl>
     <w:lvl w:ilvl="1" w:tplc="14090003" w:tentative="1">
@@ -5933,7 +6174,7 @@
         <w:ind w:left="1440" w:hanging="360"/>
       </w:pPr>
       <w:rPr>
-        <w:rFonts w:ascii="Courier New" w:hAnsi="Courier New" w:cs="Courier New" w:hint="default"/>
+        <w:rFonts w:hint="default" w:ascii="Courier New" w:hAnsi="Courier New" w:cs="Courier New"/>
       </w:rPr>
     </w:lvl>
     <w:lvl w:ilvl="2" w:tplc="14090005" w:tentative="1">
@@ -5945,7 +6186,7 @@
         <w:ind w:left="2160" w:hanging="360"/>
       </w:pPr>
       <w:rPr>
-        <w:rFonts w:ascii="Wingdings" w:hAnsi="Wingdings" w:hint="default"/>
+        <w:rFonts w:hint="default" w:ascii="Wingdings" w:hAnsi="Wingdings"/>
       </w:rPr>
     </w:lvl>
     <w:lvl w:ilvl="3" w:tplc="14090001" w:tentative="1">
@@ -5957,7 +6198,7 @@
         <w:ind w:left="2880" w:hanging="360"/>
       </w:pPr>
       <w:rPr>
-        <w:rFonts w:ascii="Symbol" w:hAnsi="Symbol" w:hint="default"/>
+        <w:rFonts w:hint="default" w:ascii="Symbol" w:hAnsi="Symbol"/>
       </w:rPr>
     </w:lvl>
     <w:lvl w:ilvl="4" w:tplc="14090003" w:tentative="1">
@@ -5969,7 +6210,7 @@
         <w:ind w:left="3600" w:hanging="360"/>
       </w:pPr>
       <w:rPr>
-        <w:rFonts w:ascii="Courier New" w:hAnsi="Courier New" w:cs="Courier New" w:hint="default"/>
+        <w:rFonts w:hint="default" w:ascii="Courier New" w:hAnsi="Courier New" w:cs="Courier New"/>
       </w:rPr>
     </w:lvl>
     <w:lvl w:ilvl="5" w:tplc="14090005" w:tentative="1">
@@ -5981,7 +6222,7 @@
         <w:ind w:left="4320" w:hanging="360"/>
       </w:pPr>
       <w:rPr>
-        <w:rFonts w:ascii="Wingdings" w:hAnsi="Wingdings" w:hint="default"/>
+        <w:rFonts w:hint="default" w:ascii="Wingdings" w:hAnsi="Wingdings"/>
       </w:rPr>
     </w:lvl>
     <w:lvl w:ilvl="6" w:tplc="14090001" w:tentative="1">
@@ -5993,7 +6234,7 @@
         <w:ind w:left="5040" w:hanging="360"/>
       </w:pPr>
       <w:rPr>
-        <w:rFonts w:ascii="Symbol" w:hAnsi="Symbol" w:hint="default"/>
+        <w:rFonts w:hint="default" w:ascii="Symbol" w:hAnsi="Symbol"/>
       </w:rPr>
     </w:lvl>
     <w:lvl w:ilvl="7" w:tplc="14090003" w:tentative="1">
@@ -6005,7 +6246,7 @@
         <w:ind w:left="5760" w:hanging="360"/>
       </w:pPr>
       <w:rPr>
-        <w:rFonts w:ascii="Courier New" w:hAnsi="Courier New" w:cs="Courier New" w:hint="default"/>
+        <w:rFonts w:hint="default" w:ascii="Courier New" w:hAnsi="Courier New" w:cs="Courier New"/>
       </w:rPr>
     </w:lvl>
     <w:lvl w:ilvl="8" w:tplc="14090005" w:tentative="1">
@@ -6017,7 +6258,7 @@
         <w:ind w:left="6480" w:hanging="360"/>
       </w:pPr>
       <w:rPr>
-        <w:rFonts w:ascii="Wingdings" w:hAnsi="Wingdings" w:hint="default"/>
+        <w:rFonts w:hint="default" w:ascii="Wingdings" w:hAnsi="Wingdings"/>
       </w:rPr>
     </w:lvl>
   </w:abstractNum>
@@ -6034,7 +6275,7 @@
         <w:ind w:left="720" w:hanging="360"/>
       </w:pPr>
       <w:rPr>
-        <w:rFonts w:ascii="Calibri" w:eastAsia="Times New Roman" w:hAnsi="Calibri" w:cs="Calibri" w:hint="default"/>
+        <w:rFonts w:hint="default" w:ascii="Calibri" w:hAnsi="Calibri" w:eastAsia="Times New Roman" w:cs="Calibri"/>
       </w:rPr>
     </w:lvl>
     <w:lvl w:ilvl="1" w:tplc="14090003" w:tentative="1">
@@ -6046,7 +6287,7 @@
         <w:ind w:left="1440" w:hanging="360"/>
       </w:pPr>
       <w:rPr>
-        <w:rFonts w:ascii="Courier New" w:hAnsi="Courier New" w:cs="Courier New" w:hint="default"/>
+        <w:rFonts w:hint="default" w:ascii="Courier New" w:hAnsi="Courier New" w:cs="Courier New"/>
       </w:rPr>
     </w:lvl>
     <w:lvl w:ilvl="2" w:tplc="14090005" w:tentative="1">
@@ -6058,7 +6299,7 @@
         <w:ind w:left="2160" w:hanging="360"/>
       </w:pPr>
       <w:rPr>
-        <w:rFonts w:ascii="Wingdings" w:hAnsi="Wingdings" w:hint="default"/>
+        <w:rFonts w:hint="default" w:ascii="Wingdings" w:hAnsi="Wingdings"/>
       </w:rPr>
     </w:lvl>
     <w:lvl w:ilvl="3" w:tplc="14090001" w:tentative="1">
@@ -6070,7 +6311,7 @@
         <w:ind w:left="2880" w:hanging="360"/>
       </w:pPr>
       <w:rPr>
-        <w:rFonts w:ascii="Symbol" w:hAnsi="Symbol" w:hint="default"/>
+        <w:rFonts w:hint="default" w:ascii="Symbol" w:hAnsi="Symbol"/>
       </w:rPr>
     </w:lvl>
     <w:lvl w:ilvl="4" w:tplc="14090003" w:tentative="1">
@@ -6082,7 +6323,7 @@
         <w:ind w:left="3600" w:hanging="360"/>
       </w:pPr>
       <w:rPr>
-        <w:rFonts w:ascii="Courier New" w:hAnsi="Courier New" w:cs="Courier New" w:hint="default"/>
+        <w:rFonts w:hint="default" w:ascii="Courier New" w:hAnsi="Courier New" w:cs="Courier New"/>
       </w:rPr>
     </w:lvl>
     <w:lvl w:ilvl="5" w:tplc="14090005" w:tentative="1">
@@ -6094,7 +6335,7 @@
         <w:ind w:left="4320" w:hanging="360"/>
       </w:pPr>
       <w:rPr>
-        <w:rFonts w:ascii="Wingdings" w:hAnsi="Wingdings" w:hint="default"/>
+        <w:rFonts w:hint="default" w:ascii="Wingdings" w:hAnsi="Wingdings"/>
       </w:rPr>
     </w:lvl>
     <w:lvl w:ilvl="6" w:tplc="14090001" w:tentative="1">
@@ -6106,7 +6347,7 @@
         <w:ind w:left="5040" w:hanging="360"/>
       </w:pPr>
       <w:rPr>
-        <w:rFonts w:ascii="Symbol" w:hAnsi="Symbol" w:hint="default"/>
+        <w:rFonts w:hint="default" w:ascii="Symbol" w:hAnsi="Symbol"/>
       </w:rPr>
     </w:lvl>
     <w:lvl w:ilvl="7" w:tplc="14090003" w:tentative="1">
@@ -6118,7 +6359,7 @@
         <w:ind w:left="5760" w:hanging="360"/>
       </w:pPr>
       <w:rPr>
-        <w:rFonts w:ascii="Courier New" w:hAnsi="Courier New" w:cs="Courier New" w:hint="default"/>
+        <w:rFonts w:hint="default" w:ascii="Courier New" w:hAnsi="Courier New" w:cs="Courier New"/>
       </w:rPr>
     </w:lvl>
     <w:lvl w:ilvl="8" w:tplc="14090005" w:tentative="1">
@@ -6130,7 +6371,7 @@
         <w:ind w:left="6480" w:hanging="360"/>
       </w:pPr>
       <w:rPr>
-        <w:rFonts w:ascii="Wingdings" w:hAnsi="Wingdings" w:hint="default"/>
+        <w:rFonts w:hint="default" w:ascii="Wingdings" w:hAnsi="Wingdings"/>
       </w:rPr>
     </w:lvl>
   </w:abstractNum>
@@ -6500,7 +6741,7 @@
         <w:ind w:left="360" w:hanging="360"/>
       </w:pPr>
       <w:rPr>
-        <w:rFonts w:ascii="Wingdings" w:hAnsi="Wingdings" w:hint="default"/>
+        <w:rFonts w:hint="default" w:ascii="Wingdings" w:hAnsi="Wingdings"/>
         <w:color w:val="C00000"/>
       </w:rPr>
     </w:lvl>
@@ -6513,7 +6754,7 @@
         <w:ind w:left="1080" w:hanging="360"/>
       </w:pPr>
       <w:rPr>
-        <w:rFonts w:ascii="Courier New" w:hAnsi="Courier New" w:cs="Courier New" w:hint="default"/>
+        <w:rFonts w:hint="default" w:ascii="Courier New" w:hAnsi="Courier New" w:cs="Courier New"/>
       </w:rPr>
     </w:lvl>
     <w:lvl w:ilvl="2" w:tplc="04090005" w:tentative="1">
@@ -6525,7 +6766,7 @@
         <w:ind w:left="1800" w:hanging="360"/>
       </w:pPr>
       <w:rPr>
-        <w:rFonts w:ascii="Wingdings" w:hAnsi="Wingdings" w:hint="default"/>
+        <w:rFonts w:hint="default" w:ascii="Wingdings" w:hAnsi="Wingdings"/>
       </w:rPr>
     </w:lvl>
     <w:lvl w:ilvl="3" w:tplc="04090001" w:tentative="1">
@@ -6537,7 +6778,7 @@
         <w:ind w:left="2520" w:hanging="360"/>
       </w:pPr>
       <w:rPr>
-        <w:rFonts w:ascii="Symbol" w:hAnsi="Symbol" w:hint="default"/>
+        <w:rFonts w:hint="default" w:ascii="Symbol" w:hAnsi="Symbol"/>
       </w:rPr>
     </w:lvl>
     <w:lvl w:ilvl="4" w:tplc="04090003" w:tentative="1">
@@ -6549,7 +6790,7 @@
         <w:ind w:left="3240" w:hanging="360"/>
       </w:pPr>
       <w:rPr>
-        <w:rFonts w:ascii="Courier New" w:hAnsi="Courier New" w:cs="Courier New" w:hint="default"/>
+        <w:rFonts w:hint="default" w:ascii="Courier New" w:hAnsi="Courier New" w:cs="Courier New"/>
       </w:rPr>
     </w:lvl>
     <w:lvl w:ilvl="5" w:tplc="04090005" w:tentative="1">
@@ -6561,7 +6802,7 @@
         <w:ind w:left="3960" w:hanging="360"/>
       </w:pPr>
       <w:rPr>
-        <w:rFonts w:ascii="Wingdings" w:hAnsi="Wingdings" w:hint="default"/>
+        <w:rFonts w:hint="default" w:ascii="Wingdings" w:hAnsi="Wingdings"/>
       </w:rPr>
     </w:lvl>
     <w:lvl w:ilvl="6" w:tplc="04090001" w:tentative="1">
@@ -6573,7 +6814,7 @@
         <w:ind w:left="4680" w:hanging="360"/>
       </w:pPr>
       <w:rPr>
-        <w:rFonts w:ascii="Symbol" w:hAnsi="Symbol" w:hint="default"/>
+        <w:rFonts w:hint="default" w:ascii="Symbol" w:hAnsi="Symbol"/>
       </w:rPr>
     </w:lvl>
     <w:lvl w:ilvl="7" w:tplc="04090003" w:tentative="1">
@@ -6585,7 +6826,7 @@
         <w:ind w:left="5400" w:hanging="360"/>
       </w:pPr>
       <w:rPr>
-        <w:rFonts w:ascii="Courier New" w:hAnsi="Courier New" w:cs="Courier New" w:hint="default"/>
+        <w:rFonts w:hint="default" w:ascii="Courier New" w:hAnsi="Courier New" w:cs="Courier New"/>
       </w:rPr>
     </w:lvl>
     <w:lvl w:ilvl="8" w:tplc="04090005" w:tentative="1">
@@ -6597,7 +6838,7 @@
         <w:ind w:left="6120" w:hanging="360"/>
       </w:pPr>
       <w:rPr>
-        <w:rFonts w:ascii="Wingdings" w:hAnsi="Wingdings" w:hint="default"/>
+        <w:rFonts w:hint="default" w:ascii="Wingdings" w:hAnsi="Wingdings"/>
       </w:rPr>
     </w:lvl>
   </w:abstractNum>
@@ -6614,7 +6855,7 @@
         <w:ind w:left="720" w:hanging="360"/>
       </w:pPr>
       <w:rPr>
-        <w:rFonts w:ascii="Calibri" w:eastAsia="Times New Roman" w:hAnsi="Calibri" w:cs="Calibri" w:hint="default"/>
+        <w:rFonts w:hint="default" w:ascii="Calibri" w:hAnsi="Calibri" w:eastAsia="Times New Roman" w:cs="Calibri"/>
       </w:rPr>
     </w:lvl>
     <w:lvl w:ilvl="1" w:tplc="14090003" w:tentative="1">
@@ -6626,7 +6867,7 @@
         <w:ind w:left="1440" w:hanging="360"/>
       </w:pPr>
       <w:rPr>
-        <w:rFonts w:ascii="Courier New" w:hAnsi="Courier New" w:cs="Courier New" w:hint="default"/>
+        <w:rFonts w:hint="default" w:ascii="Courier New" w:hAnsi="Courier New" w:cs="Courier New"/>
       </w:rPr>
     </w:lvl>
     <w:lvl w:ilvl="2" w:tplc="14090005" w:tentative="1">
@@ -6638,7 +6879,7 @@
         <w:ind w:left="2160" w:hanging="360"/>
       </w:pPr>
       <w:rPr>
-        <w:rFonts w:ascii="Wingdings" w:hAnsi="Wingdings" w:hint="default"/>
+        <w:rFonts w:hint="default" w:ascii="Wingdings" w:hAnsi="Wingdings"/>
       </w:rPr>
     </w:lvl>
     <w:lvl w:ilvl="3" w:tplc="14090001" w:tentative="1">
@@ -6650,7 +6891,7 @@
         <w:ind w:left="2880" w:hanging="360"/>
       </w:pPr>
       <w:rPr>
-        <w:rFonts w:ascii="Symbol" w:hAnsi="Symbol" w:hint="default"/>
+        <w:rFonts w:hint="default" w:ascii="Symbol" w:hAnsi="Symbol"/>
       </w:rPr>
     </w:lvl>
     <w:lvl w:ilvl="4" w:tplc="14090003" w:tentative="1">
@@ -6662,7 +6903,7 @@
         <w:ind w:left="3600" w:hanging="360"/>
       </w:pPr>
       <w:rPr>
-        <w:rFonts w:ascii="Courier New" w:hAnsi="Courier New" w:cs="Courier New" w:hint="default"/>
+        <w:rFonts w:hint="default" w:ascii="Courier New" w:hAnsi="Courier New" w:cs="Courier New"/>
       </w:rPr>
     </w:lvl>
     <w:lvl w:ilvl="5" w:tplc="14090005" w:tentative="1">
@@ -6674,7 +6915,7 @@
         <w:ind w:left="4320" w:hanging="360"/>
       </w:pPr>
       <w:rPr>
-        <w:rFonts w:ascii="Wingdings" w:hAnsi="Wingdings" w:hint="default"/>
+        <w:rFonts w:hint="default" w:ascii="Wingdings" w:hAnsi="Wingdings"/>
       </w:rPr>
     </w:lvl>
     <w:lvl w:ilvl="6" w:tplc="14090001" w:tentative="1">
@@ -6686,7 +6927,7 @@
         <w:ind w:left="5040" w:hanging="360"/>
       </w:pPr>
       <w:rPr>
-        <w:rFonts w:ascii="Symbol" w:hAnsi="Symbol" w:hint="default"/>
+        <w:rFonts w:hint="default" w:ascii="Symbol" w:hAnsi="Symbol"/>
       </w:rPr>
     </w:lvl>
     <w:lvl w:ilvl="7" w:tplc="14090003" w:tentative="1">
@@ -6698,7 +6939,7 @@
         <w:ind w:left="5760" w:hanging="360"/>
       </w:pPr>
       <w:rPr>
-        <w:rFonts w:ascii="Courier New" w:hAnsi="Courier New" w:cs="Courier New" w:hint="default"/>
+        <w:rFonts w:hint="default" w:ascii="Courier New" w:hAnsi="Courier New" w:cs="Courier New"/>
       </w:rPr>
     </w:lvl>
     <w:lvl w:ilvl="8" w:tplc="14090005" w:tentative="1">
@@ -6710,7 +6951,7 @@
         <w:ind w:left="6480" w:hanging="360"/>
       </w:pPr>
       <w:rPr>
-        <w:rFonts w:ascii="Wingdings" w:hAnsi="Wingdings" w:hint="default"/>
+        <w:rFonts w:hint="default" w:ascii="Wingdings" w:hAnsi="Wingdings"/>
       </w:rPr>
     </w:lvl>
   </w:abstractNum>
@@ -7077,7 +7318,7 @@
         <w:ind w:left="720" w:hanging="360"/>
       </w:pPr>
       <w:rPr>
-        <w:rFonts w:ascii="Calibri" w:eastAsia="Times New Roman" w:hAnsi="Calibri" w:cs="Calibri" w:hint="default"/>
+        <w:rFonts w:hint="default" w:ascii="Calibri" w:hAnsi="Calibri" w:eastAsia="Times New Roman" w:cs="Calibri"/>
       </w:rPr>
     </w:lvl>
     <w:lvl w:ilvl="1" w:tplc="14090003" w:tentative="1">
@@ -7089,7 +7330,7 @@
         <w:ind w:left="1440" w:hanging="360"/>
       </w:pPr>
       <w:rPr>
-        <w:rFonts w:ascii="Courier New" w:hAnsi="Courier New" w:cs="Courier New" w:hint="default"/>
+        <w:rFonts w:hint="default" w:ascii="Courier New" w:hAnsi="Courier New" w:cs="Courier New"/>
       </w:rPr>
     </w:lvl>
     <w:lvl w:ilvl="2" w:tplc="14090005" w:tentative="1">
@@ -7101,7 +7342,7 @@
         <w:ind w:left="2160" w:hanging="360"/>
       </w:pPr>
       <w:rPr>
-        <w:rFonts w:ascii="Wingdings" w:hAnsi="Wingdings" w:hint="default"/>
+        <w:rFonts w:hint="default" w:ascii="Wingdings" w:hAnsi="Wingdings"/>
       </w:rPr>
     </w:lvl>
     <w:lvl w:ilvl="3" w:tplc="14090001" w:tentative="1">
@@ -7113,7 +7354,7 @@
         <w:ind w:left="2880" w:hanging="360"/>
       </w:pPr>
       <w:rPr>
-        <w:rFonts w:ascii="Symbol" w:hAnsi="Symbol" w:hint="default"/>
+        <w:rFonts w:hint="default" w:ascii="Symbol" w:hAnsi="Symbol"/>
       </w:rPr>
     </w:lvl>
     <w:lvl w:ilvl="4" w:tplc="14090003" w:tentative="1">
@@ -7125,7 +7366,7 @@
         <w:ind w:left="3600" w:hanging="360"/>
       </w:pPr>
       <w:rPr>
-        <w:rFonts w:ascii="Courier New" w:hAnsi="Courier New" w:cs="Courier New" w:hint="default"/>
+        <w:rFonts w:hint="default" w:ascii="Courier New" w:hAnsi="Courier New" w:cs="Courier New"/>
       </w:rPr>
     </w:lvl>
     <w:lvl w:ilvl="5" w:tplc="14090005" w:tentative="1">
@@ -7137,7 +7378,7 @@
         <w:ind w:left="4320" w:hanging="360"/>
       </w:pPr>
       <w:rPr>
-        <w:rFonts w:ascii="Wingdings" w:hAnsi="Wingdings" w:hint="default"/>
+        <w:rFonts w:hint="default" w:ascii="Wingdings" w:hAnsi="Wingdings"/>
       </w:rPr>
     </w:lvl>
     <w:lvl w:ilvl="6" w:tplc="14090001" w:tentative="1">
@@ -7149,7 +7390,7 @@
         <w:ind w:left="5040" w:hanging="360"/>
       </w:pPr>
       <w:rPr>
-        <w:rFonts w:ascii="Symbol" w:hAnsi="Symbol" w:hint="default"/>
+        <w:rFonts w:hint="default" w:ascii="Symbol" w:hAnsi="Symbol"/>
       </w:rPr>
     </w:lvl>
     <w:lvl w:ilvl="7" w:tplc="14090003" w:tentative="1">
@@ -7161,7 +7402,7 @@
         <w:ind w:left="5760" w:hanging="360"/>
       </w:pPr>
       <w:rPr>
-        <w:rFonts w:ascii="Courier New" w:hAnsi="Courier New" w:cs="Courier New" w:hint="default"/>
+        <w:rFonts w:hint="default" w:ascii="Courier New" w:hAnsi="Courier New" w:cs="Courier New"/>
       </w:rPr>
     </w:lvl>
     <w:lvl w:ilvl="8" w:tplc="14090005" w:tentative="1">
@@ -7173,7 +7414,7 @@
         <w:ind w:left="6480" w:hanging="360"/>
       </w:pPr>
       <w:rPr>
-        <w:rFonts w:ascii="Wingdings" w:hAnsi="Wingdings" w:hint="default"/>
+        <w:rFonts w:hint="default" w:ascii="Wingdings" w:hAnsi="Wingdings"/>
       </w:rPr>
     </w:lvl>
   </w:abstractNum>
@@ -7190,7 +7431,7 @@
         <w:ind w:left="720" w:hanging="360"/>
       </w:pPr>
       <w:rPr>
-        <w:rFonts w:ascii="Calibri" w:eastAsia="Times New Roman" w:hAnsi="Calibri" w:cs="Calibri" w:hint="default"/>
+        <w:rFonts w:hint="default" w:ascii="Calibri" w:hAnsi="Calibri" w:eastAsia="Times New Roman" w:cs="Calibri"/>
       </w:rPr>
     </w:lvl>
     <w:lvl w:ilvl="1" w:tplc="14090003" w:tentative="1">
@@ -7202,7 +7443,7 @@
         <w:ind w:left="1440" w:hanging="360"/>
       </w:pPr>
       <w:rPr>
-        <w:rFonts w:ascii="Courier New" w:hAnsi="Courier New" w:cs="Courier New" w:hint="default"/>
+        <w:rFonts w:hint="default" w:ascii="Courier New" w:hAnsi="Courier New" w:cs="Courier New"/>
       </w:rPr>
     </w:lvl>
     <w:lvl w:ilvl="2" w:tplc="14090005" w:tentative="1">
@@ -7214,7 +7455,7 @@
         <w:ind w:left="2160" w:hanging="360"/>
       </w:pPr>
       <w:rPr>
-        <w:rFonts w:ascii="Wingdings" w:hAnsi="Wingdings" w:hint="default"/>
+        <w:rFonts w:hint="default" w:ascii="Wingdings" w:hAnsi="Wingdings"/>
       </w:rPr>
     </w:lvl>
     <w:lvl w:ilvl="3" w:tplc="14090001" w:tentative="1">
@@ -7226,7 +7467,7 @@
         <w:ind w:left="2880" w:hanging="360"/>
       </w:pPr>
       <w:rPr>
-        <w:rFonts w:ascii="Symbol" w:hAnsi="Symbol" w:hint="default"/>
+        <w:rFonts w:hint="default" w:ascii="Symbol" w:hAnsi="Symbol"/>
       </w:rPr>
     </w:lvl>
     <w:lvl w:ilvl="4" w:tplc="14090003" w:tentative="1">
@@ -7238,7 +7479,7 @@
         <w:ind w:left="3600" w:hanging="360"/>
       </w:pPr>
       <w:rPr>
-        <w:rFonts w:ascii="Courier New" w:hAnsi="Courier New" w:cs="Courier New" w:hint="default"/>
+        <w:rFonts w:hint="default" w:ascii="Courier New" w:hAnsi="Courier New" w:cs="Courier New"/>
       </w:rPr>
     </w:lvl>
     <w:lvl w:ilvl="5" w:tplc="14090005" w:tentative="1">
@@ -7250,7 +7491,7 @@
         <w:ind w:left="4320" w:hanging="360"/>
       </w:pPr>
       <w:rPr>
-        <w:rFonts w:ascii="Wingdings" w:hAnsi="Wingdings" w:hint="default"/>
+        <w:rFonts w:hint="default" w:ascii="Wingdings" w:hAnsi="Wingdings"/>
       </w:rPr>
     </w:lvl>
     <w:lvl w:ilvl="6" w:tplc="14090001" w:tentative="1">
@@ -7262,7 +7503,7 @@
         <w:ind w:left="5040" w:hanging="360"/>
       </w:pPr>
       <w:rPr>
-        <w:rFonts w:ascii="Symbol" w:hAnsi="Symbol" w:hint="default"/>
+        <w:rFonts w:hint="default" w:ascii="Symbol" w:hAnsi="Symbol"/>
       </w:rPr>
     </w:lvl>
     <w:lvl w:ilvl="7" w:tplc="14090003" w:tentative="1">
@@ -7274,7 +7515,7 @@
         <w:ind w:left="5760" w:hanging="360"/>
       </w:pPr>
       <w:rPr>
-        <w:rFonts w:ascii="Courier New" w:hAnsi="Courier New" w:cs="Courier New" w:hint="default"/>
+        <w:rFonts w:hint="default" w:ascii="Courier New" w:hAnsi="Courier New" w:cs="Courier New"/>
       </w:rPr>
     </w:lvl>
     <w:lvl w:ilvl="8" w:tplc="14090005" w:tentative="1">
@@ -7286,7 +7527,7 @@
         <w:ind w:left="6480" w:hanging="360"/>
       </w:pPr>
       <w:rPr>
-        <w:rFonts w:ascii="Wingdings" w:hAnsi="Wingdings" w:hint="default"/>
+        <w:rFonts w:hint="default" w:ascii="Wingdings" w:hAnsi="Wingdings"/>
       </w:rPr>
     </w:lvl>
   </w:abstractNum>
@@ -7476,11 +7717,11 @@
 </file>
 
 <file path=word/styles.xml><?xml version="1.0" encoding="utf-8"?>
-<w:styles xmlns:mc="http://schemas.openxmlformats.org/markup-compatibility/2006" xmlns:r="http://schemas.openxmlformats.org/officeDocument/2006/relationships" xmlns:w="http://schemas.openxmlformats.org/wordprocessingml/2006/main" xmlns:w14="http://schemas.microsoft.com/office/word/2010/wordml" xmlns:w15="http://schemas.microsoft.com/office/word/2012/wordml" xmlns:w16cex="http://schemas.microsoft.com/office/word/2018/wordml/cex" xmlns:w16cid="http://schemas.microsoft.com/office/word/2016/wordml/cid" xmlns:w16="http://schemas.microsoft.com/office/word/2018/wordml" xmlns:w16du="http://schemas.microsoft.com/office/word/2023/wordml/word16du" xmlns:w16sdtdh="http://schemas.microsoft.com/office/word/2020/wordml/sdtdatahash" xmlns:w16sdtfl="http://schemas.microsoft.com/office/word/2024/wordml/sdtformatlock" xmlns:w16se="http://schemas.microsoft.com/office/word/2015/wordml/symex" mc:Ignorable="w14 w15 w16se w16cid w16 w16cex w16sdtdh w16sdtfl w16du">
+<w:styles xmlns:wp14="http://schemas.microsoft.com/office/word/2010/wordprocessingDrawing" xmlns:mc="http://schemas.openxmlformats.org/markup-compatibility/2006" xmlns:r="http://schemas.openxmlformats.org/officeDocument/2006/relationships" xmlns:w="http://schemas.openxmlformats.org/wordprocessingml/2006/main" xmlns:w14="http://schemas.microsoft.com/office/word/2010/wordml" xmlns:w15="http://schemas.microsoft.com/office/word/2012/wordml" xmlns:w16cex="http://schemas.microsoft.com/office/word/2018/wordml/cex" xmlns:w16cid="http://schemas.microsoft.com/office/word/2016/wordml/cid" xmlns:w16="http://schemas.microsoft.com/office/word/2018/wordml" xmlns:w16du="http://schemas.microsoft.com/office/word/2023/wordml/word16du" xmlns:w16sdtdh="http://schemas.microsoft.com/office/word/2020/wordml/sdtdatahash" xmlns:w16sdtfl="http://schemas.microsoft.com/office/word/2024/wordml/sdtformatlock" xmlns:w16se="http://schemas.microsoft.com/office/word/2015/wordml/symex" mc:Ignorable="w14 w15 w16se w16cid w16 w16cex w16sdtdh w16sdtfl w16du wp14">
   <w:docDefaults>
     <w:rPrDefault>
       <w:rPr>
-        <w:rFonts w:ascii="Times New Roman" w:eastAsia="Times New Roman" w:hAnsi="Times New Roman" w:cs="Times New Roman"/>
+        <w:rFonts w:ascii="Times New Roman" w:hAnsi="Times New Roman" w:eastAsia="Times New Roman" w:cs="Times New Roman"/>
         <w:lang w:val="en-NZ" w:eastAsia="en-NZ" w:bidi="my-MM"/>
       </w:rPr>
     </w:rPrDefault>
@@ -7546,7 +7787,7 @@
     <w:lsdException w:name="Table Web 2" w:semiHidden="1" w:unhideWhenUsed="1"/>
     <w:lsdException w:name="Table Web 3" w:semiHidden="1" w:unhideWhenUsed="1"/>
     <w:lsdException w:name="Table Theme" w:semiHidden="1" w:unhideWhenUsed="1"/>
-    <w:lsdException w:name="Placeholder Text" w:semiHidden="1" w:uiPriority="99"/>
+    <w:lsdException w:name="Placeholder Text" w:uiPriority="99" w:semiHidden="1"/>
     <w:lsdException w:name="No Spacing" w:uiPriority="1" w:qFormat="1"/>
     <w:lsdException w:name="Light Shading" w:uiPriority="60"/>
     <w:lsdException w:name="Light List" w:uiPriority="61"/>
@@ -7568,7 +7809,7 @@
     <w:lsdException w:name="Medium Shading 1 Accent 1" w:uiPriority="63"/>
     <w:lsdException w:name="Medium Shading 2 Accent 1" w:uiPriority="64"/>
     <w:lsdException w:name="Medium List 1 Accent 1" w:uiPriority="65"/>
-    <w:lsdException w:name="Revision" w:semiHidden="1" w:uiPriority="99"/>
+    <w:lsdException w:name="Revision" w:uiPriority="99" w:semiHidden="1"/>
     <w:lsdException w:name="List Paragraph" w:uiPriority="34" w:qFormat="1"/>
     <w:lsdException w:name="Quote" w:uiPriority="29" w:qFormat="1"/>
     <w:lsdException w:name="Intense Quote" w:uiPriority="30" w:qFormat="1"/>
@@ -7655,8 +7896,8 @@
     <w:lsdException w:name="Subtle Reference" w:uiPriority="31" w:qFormat="1"/>
     <w:lsdException w:name="Intense Reference" w:uiPriority="32" w:qFormat="1"/>
     <w:lsdException w:name="Book Title" w:uiPriority="33" w:qFormat="1"/>
-    <w:lsdException w:name="Bibliography" w:semiHidden="1" w:uiPriority="37" w:unhideWhenUsed="1"/>
-    <w:lsdException w:name="TOC Heading" w:semiHidden="1" w:uiPriority="39" w:unhideWhenUsed="1" w:qFormat="1"/>
+    <w:lsdException w:name="Bibliography" w:uiPriority="37" w:semiHidden="1" w:unhideWhenUsed="1"/>
+    <w:lsdException w:name="TOC Heading" w:uiPriority="39" w:semiHidden="1" w:unhideWhenUsed="1" w:qFormat="1"/>
     <w:lsdException w:name="Plain Table 1" w:uiPriority="41"/>
     <w:lsdException w:name="Plain Table 2" w:uiPriority="42"/>
     <w:lsdException w:name="Plain Table 3" w:uiPriority="43"/>
@@ -7761,13 +8002,13 @@
     <w:lsdException w:name="List Table 5 Dark Accent 6" w:uiPriority="50"/>
     <w:lsdException w:name="List Table 6 Colorful Accent 6" w:uiPriority="51"/>
     <w:lsdException w:name="List Table 7 Colorful Accent 6" w:uiPriority="52"/>
-    <w:lsdException w:name="Mention" w:semiHidden="1" w:uiPriority="99" w:unhideWhenUsed="1"/>
-    <w:lsdException w:name="Smart Hyperlink" w:semiHidden="1" w:uiPriority="99" w:unhideWhenUsed="1"/>
-    <w:lsdException w:name="Hashtag" w:semiHidden="1" w:uiPriority="99" w:unhideWhenUsed="1"/>
-    <w:lsdException w:name="Unresolved Mention" w:semiHidden="1" w:uiPriority="99" w:unhideWhenUsed="1"/>
-    <w:lsdException w:name="Smart Link" w:semiHidden="1" w:uiPriority="99" w:unhideWhenUsed="1"/>
+    <w:lsdException w:name="Mention" w:uiPriority="99" w:semiHidden="1" w:unhideWhenUsed="1"/>
+    <w:lsdException w:name="Smart Hyperlink" w:uiPriority="99" w:semiHidden="1" w:unhideWhenUsed="1"/>
+    <w:lsdException w:name="Hashtag" w:uiPriority="99" w:semiHidden="1" w:unhideWhenUsed="1"/>
+    <w:lsdException w:name="Unresolved Mention" w:uiPriority="99" w:semiHidden="1" w:unhideWhenUsed="1"/>
+    <w:lsdException w:name="Smart Link" w:uiPriority="99" w:semiHidden="1" w:unhideWhenUsed="1"/>
   </w:latentStyles>
-  <w:style w:type="paragraph" w:default="1" w:styleId="Normal">
+  <w:style w:type="paragraph" w:styleId="Normal" w:default="1">
     <w:name w:val="Normal"/>
     <w:qFormat/>
     <w:rsid w:val="001F64DF"/>
@@ -7777,13 +8018,13 @@
       <w:lang w:eastAsia="en-US" w:bidi="ar-SA"/>
     </w:rPr>
   </w:style>
-  <w:style w:type="character" w:default="1" w:styleId="DefaultParagraphFont">
+  <w:style w:type="character" w:styleId="DefaultParagraphFont" w:default="1">
     <w:name w:val="Default Paragraph Font"/>
     <w:uiPriority w:val="1"/>
     <w:semiHidden/>
     <w:unhideWhenUsed/>
   </w:style>
-  <w:style w:type="table" w:default="1" w:styleId="TableNormal">
+  <w:style w:type="table" w:styleId="TableNormal" w:default="1">
     <w:name w:val="Normal Table"/>
     <w:uiPriority w:val="99"/>
     <w:semiHidden/>
@@ -7798,7 +8039,7 @@
       </w:tblCellMar>
     </w:tblPr>
   </w:style>
-  <w:style w:type="numbering" w:default="1" w:styleId="NoList">
+  <w:style w:type="numbering" w:styleId="NoList" w:default="1">
     <w:name w:val="No List"/>
     <w:uiPriority w:val="99"/>
     <w:semiHidden/>
@@ -7837,12 +8078,12 @@
     <w:rsid w:val="00076A72"/>
     <w:tblPr>
       <w:tblBorders>
-        <w:top w:val="single" w:sz="4" w:space="0" w:color="auto"/>
-        <w:left w:val="single" w:sz="4" w:space="0" w:color="auto"/>
-        <w:bottom w:val="single" w:sz="4" w:space="0" w:color="auto"/>
-        <w:right w:val="single" w:sz="4" w:space="0" w:color="auto"/>
-        <w:insideH w:val="single" w:sz="4" w:space="0" w:color="auto"/>
-        <w:insideV w:val="single" w:sz="4" w:space="0" w:color="auto"/>
+        <w:top w:val="single" w:color="auto" w:sz="4" w:space="0"/>
+        <w:left w:val="single" w:color="auto" w:sz="4" w:space="0"/>
+        <w:bottom w:val="single" w:color="auto" w:sz="4" w:space="0"/>
+        <w:right w:val="single" w:color="auto" w:sz="4" w:space="0"/>
+        <w:insideH w:val="single" w:color="auto" w:sz="4" w:space="0"/>
+        <w:insideV w:val="single" w:color="auto" w:sz="4" w:space="0"/>
       </w:tblBorders>
     </w:tblPr>
   </w:style>
@@ -7857,7 +8098,7 @@
       <w:szCs w:val="16"/>
     </w:rPr>
   </w:style>
-  <w:style w:type="character" w:customStyle="1" w:styleId="BalloonTextChar">
+  <w:style w:type="character" w:styleId="BalloonTextChar" w:customStyle="1">
     <w:name w:val="Balloon Text Char"/>
     <w:link w:val="BalloonText"/>
     <w:rsid w:val="00771F13"/>
@@ -7888,12 +8129,12 @@
       <w:szCs w:val="32"/>
     </w:rPr>
   </w:style>
-  <w:style w:type="character" w:customStyle="1" w:styleId="TitleChar">
+  <w:style w:type="character" w:styleId="TitleChar" w:customStyle="1">
     <w:name w:val="Title Char"/>
     <w:link w:val="Title"/>
     <w:rsid w:val="001508A7"/>
     <w:rPr>
-      <w:rFonts w:ascii="Calibri Light" w:eastAsia="Times New Roman" w:hAnsi="Calibri Light" w:cs="Times New Roman"/>
+      <w:rFonts w:ascii="Calibri Light" w:hAnsi="Calibri Light" w:eastAsia="Times New Roman" w:cs="Times New Roman"/>
       <w:b/>
       <w:bCs/>
       <w:kern w:val="28"/>

</xml_diff>